<commit_message>
tambah halaman admin mockup
</commit_message>
<xml_diff>
--- a/BluePrint_KP-v0.1.docx
+++ b/BluePrint_KP-v0.1.docx
@@ -2384,12 +2384,15 @@
       </w:r>
     </w:p>
     <w:p/>
+    <w:p/>
+    <w:p/>
     <w:p>
       <w:pPr>
         <w:pStyle w:val="Heading3"/>
       </w:pPr>
       <w:proofErr w:type="spellStart"/>
       <w:r>
+        <w:lastRenderedPageBreak/>
         <w:t>Membuat</w:t>
       </w:r>
       <w:proofErr w:type="spellEnd"/>
@@ -2492,7 +2495,6 @@
         <w:pStyle w:val="Heading3"/>
       </w:pPr>
       <w:r>
-        <w:lastRenderedPageBreak/>
         <w:t>Login</w:t>
       </w:r>
     </w:p>
@@ -3542,6 +3544,8 @@
       <w:r>
         <w:t>.</w:t>
       </w:r>
+      <w:bookmarkStart w:id="1" w:name="_GoBack"/>
+      <w:bookmarkEnd w:id="1"/>
     </w:p>
     <w:p>
       <w:pPr>
@@ -3550,6 +3554,7 @@
       </w:pPr>
       <w:proofErr w:type="spellStart"/>
       <w:r>
+        <w:lastRenderedPageBreak/>
         <w:t>Manajemen</w:t>
       </w:r>
       <w:proofErr w:type="spellEnd"/>
@@ -3567,7 +3572,6 @@
         <w:ind w:left="1800" w:firstLine="630"/>
       </w:pPr>
       <w:r>
-        <w:lastRenderedPageBreak/>
         <w:t xml:space="preserve">Menu </w:t>
       </w:r>
       <w:proofErr w:type="spellStart"/>
@@ -4167,21 +4171,46 @@
     </w:p>
     <w:p>
       <w:pPr>
-        <w:pStyle w:val="Heading3"/>
-      </w:pPr>
-      <w:proofErr w:type="spellStart"/>
-      <w:r>
-        <w:t>Berita</w:t>
-      </w:r>
-      <w:proofErr w:type="spellEnd"/>
+        <w:ind w:left="1800" w:firstLine="630"/>
+      </w:pPr>
     </w:p>
     <w:p>
+      <w:pPr>
+        <w:ind w:left="1800" w:firstLine="630"/>
+      </w:pPr>
+    </w:p>
+    <w:p>
+      <w:pPr>
+        <w:ind w:left="1800" w:firstLine="630"/>
+      </w:pPr>
+    </w:p>
+    <w:p>
+      <w:pPr>
+        <w:ind w:left="1800" w:firstLine="630"/>
+      </w:pPr>
+    </w:p>
+    <w:p>
+      <w:pPr>
+        <w:ind w:left="1800" w:firstLine="630"/>
+      </w:pPr>
+    </w:p>
+    <w:p>
+      <w:pPr>
+        <w:pStyle w:val="Heading3"/>
+      </w:pPr>
+      <w:proofErr w:type="spellStart"/>
+      <w:r>
+        <w:lastRenderedPageBreak/>
+        <w:t>Berita</w:t>
+      </w:r>
+      <w:proofErr w:type="spellEnd"/>
+    </w:p>
+    <w:p>
       <w:r>
         <w:rPr>
           <w:noProof/>
           <w:lang w:eastAsia="en-US"/>
         </w:rPr>
-        <w:lastRenderedPageBreak/>
         <w:drawing>
           <wp:inline distT="0" distB="0" distL="0" distR="0">
             <wp:extent cx="5457825" cy="2896235"/>
@@ -4226,15 +4255,160 @@
       </w:r>
     </w:p>
     <w:p>
-      <w:bookmarkStart w:id="1" w:name="_GoBack"/>
-      <w:bookmarkEnd w:id="1"/>
+      <w:pPr>
+        <w:pStyle w:val="Heading4"/>
+        <w:ind w:left="1800"/>
+      </w:pPr>
+      <w:proofErr w:type="spellStart"/>
+      <w:r>
+        <w:t>Manajemen</w:t>
+      </w:r>
+      <w:proofErr w:type="spellEnd"/>
+      <w:r>
+        <w:t xml:space="preserve"> </w:t>
+      </w:r>
+      <w:proofErr w:type="spellStart"/>
+      <w:r>
+        <w:t>Berita</w:t>
+      </w:r>
+      <w:proofErr w:type="spellEnd"/>
     </w:p>
     <w:p>
       <w:pPr>
-        <w:pStyle w:val="Heading2"/>
-      </w:pPr>
-      <w:r>
-        <w:t>User Feedback</w:t>
+        <w:ind w:left="1800" w:firstLine="630"/>
+      </w:pPr>
+      <w:r>
+        <w:t xml:space="preserve">Admin </w:t>
+      </w:r>
+      <w:proofErr w:type="spellStart"/>
+      <w:r>
+        <w:t>dapat</w:t>
+      </w:r>
+      <w:proofErr w:type="spellEnd"/>
+      <w:r>
+        <w:t xml:space="preserve"> </w:t>
+      </w:r>
+      <w:proofErr w:type="spellStart"/>
+      <w:r>
+        <w:t>melakukan</w:t>
+      </w:r>
+      <w:proofErr w:type="spellEnd"/>
+      <w:r>
+        <w:t xml:space="preserve"> </w:t>
+      </w:r>
+      <w:proofErr w:type="spellStart"/>
+      <w:r>
+        <w:t>pengelolaan</w:t>
+      </w:r>
+      <w:proofErr w:type="spellEnd"/>
+      <w:r>
+        <w:t xml:space="preserve"> </w:t>
+      </w:r>
+      <w:proofErr w:type="spellStart"/>
+      <w:r>
+        <w:t>berita</w:t>
+      </w:r>
+      <w:proofErr w:type="spellEnd"/>
+      <w:r>
+        <w:t xml:space="preserve"> yang </w:t>
+      </w:r>
+      <w:proofErr w:type="spellStart"/>
+      <w:proofErr w:type="gramStart"/>
+      <w:r>
+        <w:t>akan</w:t>
+      </w:r>
+      <w:proofErr w:type="spellEnd"/>
+      <w:proofErr w:type="gramEnd"/>
+      <w:r>
+        <w:t xml:space="preserve"> </w:t>
+      </w:r>
+      <w:proofErr w:type="spellStart"/>
+      <w:r>
+        <w:t>muncul</w:t>
+      </w:r>
+      <w:proofErr w:type="spellEnd"/>
+      <w:r>
+        <w:t xml:space="preserve"> </w:t>
+      </w:r>
+      <w:proofErr w:type="spellStart"/>
+      <w:r>
+        <w:t>pada</w:t>
+      </w:r>
+      <w:proofErr w:type="spellEnd"/>
+      <w:r>
+        <w:t xml:space="preserve"> website, </w:t>
+      </w:r>
+      <w:proofErr w:type="spellStart"/>
+      <w:r>
+        <w:t>mulai</w:t>
+      </w:r>
+      <w:proofErr w:type="spellEnd"/>
+      <w:r>
+        <w:t xml:space="preserve"> </w:t>
+      </w:r>
+      <w:proofErr w:type="spellStart"/>
+      <w:r>
+        <w:t>dari</w:t>
+      </w:r>
+      <w:proofErr w:type="spellEnd"/>
+      <w:r>
+        <w:t xml:space="preserve"> </w:t>
+      </w:r>
+      <w:proofErr w:type="spellStart"/>
+      <w:r>
+        <w:t>membuat</w:t>
+      </w:r>
+      <w:proofErr w:type="spellEnd"/>
+      <w:r>
+        <w:t xml:space="preserve"> </w:t>
+      </w:r>
+      <w:proofErr w:type="spellStart"/>
+      <w:r>
+        <w:t>berita</w:t>
+      </w:r>
+      <w:proofErr w:type="spellEnd"/>
+      <w:r>
+        <w:t xml:space="preserve">, </w:t>
+      </w:r>
+      <w:proofErr w:type="spellStart"/>
+      <w:r>
+        <w:t>mengubah</w:t>
+      </w:r>
+      <w:proofErr w:type="spellEnd"/>
+      <w:r>
+        <w:t xml:space="preserve"> </w:t>
+      </w:r>
+      <w:proofErr w:type="spellStart"/>
+      <w:r>
+        <w:t>berita</w:t>
+      </w:r>
+      <w:proofErr w:type="spellEnd"/>
+      <w:r>
+        <w:t xml:space="preserve">, </w:t>
+      </w:r>
+      <w:proofErr w:type="spellStart"/>
+      <w:r>
+        <w:t>dan</w:t>
+      </w:r>
+      <w:proofErr w:type="spellEnd"/>
+      <w:r>
+        <w:t xml:space="preserve"> </w:t>
+      </w:r>
+      <w:proofErr w:type="spellStart"/>
+      <w:r>
+        <w:t>menghapus</w:t>
+      </w:r>
+      <w:proofErr w:type="spellEnd"/>
+      <w:r>
+        <w:t xml:space="preserve"> </w:t>
+      </w:r>
+      <w:proofErr w:type="spellStart"/>
+      <w:r>
+        <w:t>berita</w:t>
+      </w:r>
+      <w:proofErr w:type="spellEnd"/>
+      <w:r>
+        <w:t>.</w:t>
       </w:r>
     </w:p>
     <w:p>
@@ -4243,397 +4417,833 @@
       </w:pPr>
       <w:proofErr w:type="spellStart"/>
       <w:r>
-        <w:t>Hubungi</w:t>
-      </w:r>
-      <w:proofErr w:type="spellEnd"/>
-      <w:r>
-        <w:t xml:space="preserve"> Kami</w:t>
-      </w:r>
+        <w:t>Pembayaran</w:t>
+      </w:r>
+      <w:proofErr w:type="spellEnd"/>
     </w:p>
     <w:p>
-      <w:pPr>
-        <w:ind w:left="900"/>
-      </w:pPr>
-      <w:r>
-        <w:t xml:space="preserve">Menu </w:t>
-      </w:r>
-      <w:proofErr w:type="spellStart"/>
-      <w:r>
-        <w:t>pengaduan</w:t>
-      </w:r>
-      <w:proofErr w:type="spellEnd"/>
-      <w:r>
-        <w:t xml:space="preserve"> </w:t>
-      </w:r>
-      <w:proofErr w:type="spellStart"/>
-      <w:r>
-        <w:t>dan</w:t>
-      </w:r>
-      <w:proofErr w:type="spellEnd"/>
-      <w:r>
-        <w:t xml:space="preserve"> </w:t>
-      </w:r>
-      <w:proofErr w:type="spellStart"/>
-      <w:r>
-        <w:t>umpan</w:t>
-      </w:r>
-      <w:proofErr w:type="spellEnd"/>
-      <w:r>
-        <w:t xml:space="preserve"> </w:t>
-      </w:r>
-      <w:proofErr w:type="spellStart"/>
-      <w:r>
-        <w:t>balik</w:t>
-      </w:r>
-      <w:proofErr w:type="spellEnd"/>
-      <w:r>
-        <w:t xml:space="preserve"> </w:t>
-      </w:r>
-      <w:proofErr w:type="spellStart"/>
-      <w:r>
-        <w:t>dari</w:t>
-      </w:r>
-      <w:proofErr w:type="spellEnd"/>
-      <w:r>
-        <w:t xml:space="preserve"> user </w:t>
-      </w:r>
-      <w:proofErr w:type="spellStart"/>
-      <w:r>
-        <w:t>kepada</w:t>
-      </w:r>
-      <w:proofErr w:type="spellEnd"/>
-      <w:r>
-        <w:t xml:space="preserve"> </w:t>
-      </w:r>
-      <w:proofErr w:type="spellStart"/>
-      <w:r>
-        <w:t>pengembang</w:t>
-      </w:r>
-      <w:proofErr w:type="spellEnd"/>
-      <w:r>
-        <w:t>.</w:t>
+      <w:r>
+        <w:rPr>
+          <w:noProof/>
+          <w:lang w:eastAsia="en-US"/>
+        </w:rPr>
+        <w:drawing>
+          <wp:inline distT="0" distB="0" distL="0" distR="0">
+            <wp:extent cx="5457825" cy="3133090"/>
+            <wp:effectExtent l="0" t="0" r="9525" b="0"/>
+            <wp:docPr id="7" name="Picture 7"/>
+            <wp:cNvGraphicFramePr>
+              <a:graphicFrameLocks xmlns:a="http://schemas.openxmlformats.org/drawingml/2006/main" noChangeAspect="1"/>
+            </wp:cNvGraphicFramePr>
+            <a:graphic xmlns:a="http://schemas.openxmlformats.org/drawingml/2006/main">
+              <a:graphicData uri="http://schemas.openxmlformats.org/drawingml/2006/picture">
+                <pic:pic xmlns:pic="http://schemas.openxmlformats.org/drawingml/2006/picture">
+                  <pic:nvPicPr>
+                    <pic:cNvPr id="7" name="pembayaran.jpg"/>
+                    <pic:cNvPicPr/>
+                  </pic:nvPicPr>
+                  <pic:blipFill>
+                    <a:blip r:embed="rId18">
+                      <a:extLst>
+                        <a:ext uri="{28A0092B-C50C-407E-A947-70E740481C1C}">
+                          <a14:useLocalDpi xmlns:a14="http://schemas.microsoft.com/office/drawing/2010/main" val="0"/>
+                        </a:ext>
+                      </a:extLst>
+                    </a:blip>
+                    <a:stretch>
+                      <a:fillRect/>
+                    </a:stretch>
+                  </pic:blipFill>
+                  <pic:spPr>
+                    <a:xfrm>
+                      <a:off x="0" y="0"/>
+                      <a:ext cx="5457825" cy="3133090"/>
+                    </a:xfrm>
+                    <a:prstGeom prst="rect">
+                      <a:avLst/>
+                    </a:prstGeom>
+                  </pic:spPr>
+                </pic:pic>
+              </a:graphicData>
+            </a:graphic>
+          </wp:inline>
+        </w:drawing>
       </w:r>
     </w:p>
     <w:p>
       <w:pPr>
-        <w:pStyle w:val="Heading2"/>
-      </w:pPr>
-      <w:r>
-        <w:t>Administrator Account</w:t>
-      </w:r>
+        <w:pStyle w:val="Heading4"/>
+        <w:ind w:left="1800"/>
+      </w:pPr>
+      <w:proofErr w:type="spellStart"/>
+      <w:r>
+        <w:t>Konfirmasi</w:t>
+      </w:r>
+      <w:proofErr w:type="spellEnd"/>
+      <w:r>
+        <w:t xml:space="preserve"> </w:t>
+      </w:r>
+      <w:proofErr w:type="spellStart"/>
+      <w:r>
+        <w:t>Pembayaran</w:t>
+      </w:r>
+      <w:proofErr w:type="spellEnd"/>
     </w:p>
     <w:p>
       <w:pPr>
-        <w:pStyle w:val="Heading3"/>
-        <w:rPr>
-          <w:b w:val="0"/>
-        </w:rPr>
-      </w:pPr>
-      <w:proofErr w:type="spellStart"/>
-      <w:r>
-        <w:rPr>
-          <w:b w:val="0"/>
-        </w:rPr>
+        <w:ind w:left="1800" w:firstLine="630"/>
+      </w:pPr>
+      <w:proofErr w:type="spellStart"/>
+      <w:r>
         <w:t>Pengguna</w:t>
       </w:r>
       <w:proofErr w:type="spellEnd"/>
       <w:r>
-        <w:rPr>
-          <w:b w:val="0"/>
-        </w:rPr>
-        <w:t xml:space="preserve"> </w:t>
-      </w:r>
-      <w:proofErr w:type="spellStart"/>
-      <w:r>
-        <w:rPr>
-          <w:b w:val="0"/>
-        </w:rPr>
-        <w:t>Terdaftar</w:t>
-      </w:r>
-      <w:proofErr w:type="spellEnd"/>
+        <w:t xml:space="preserve"> </w:t>
+      </w:r>
+      <w:proofErr w:type="spellStart"/>
+      <w:r>
+        <w:t>dapat</w:t>
+      </w:r>
+      <w:proofErr w:type="spellEnd"/>
+      <w:r>
+        <w:t xml:space="preserve"> </w:t>
+      </w:r>
+      <w:proofErr w:type="spellStart"/>
+      <w:r>
+        <w:t>melakukan</w:t>
+      </w:r>
+      <w:proofErr w:type="spellEnd"/>
+      <w:r>
+        <w:t xml:space="preserve"> </w:t>
+      </w:r>
+      <w:proofErr w:type="spellStart"/>
+      <w:r>
+        <w:t>konfirmasi</w:t>
+      </w:r>
+      <w:proofErr w:type="spellEnd"/>
+      <w:r>
+        <w:t xml:space="preserve"> </w:t>
+      </w:r>
+      <w:proofErr w:type="spellStart"/>
+      <w:r>
+        <w:t>pembayaran</w:t>
+      </w:r>
+      <w:proofErr w:type="spellEnd"/>
+      <w:r>
+        <w:t xml:space="preserve"> yang </w:t>
+      </w:r>
+      <w:proofErr w:type="spellStart"/>
+      <w:r>
+        <w:t>telah</w:t>
+      </w:r>
+      <w:proofErr w:type="spellEnd"/>
+      <w:r>
+        <w:t xml:space="preserve"> </w:t>
+      </w:r>
+      <w:proofErr w:type="spellStart"/>
+      <w:r>
+        <w:t>dilakukan</w:t>
+      </w:r>
+      <w:proofErr w:type="spellEnd"/>
+      <w:r>
+        <w:t xml:space="preserve"> </w:t>
+      </w:r>
+      <w:proofErr w:type="spellStart"/>
+      <w:r>
+        <w:t>dengan</w:t>
+      </w:r>
+      <w:proofErr w:type="spellEnd"/>
+      <w:r>
+        <w:t xml:space="preserve"> </w:t>
+      </w:r>
+      <w:proofErr w:type="spellStart"/>
+      <w:r>
+        <w:t>mengisi</w:t>
+      </w:r>
+      <w:proofErr w:type="spellEnd"/>
+      <w:r>
+        <w:t xml:space="preserve"> data </w:t>
+      </w:r>
+      <w:proofErr w:type="spellStart"/>
+      <w:r>
+        <w:t>dan</w:t>
+      </w:r>
+      <w:proofErr w:type="spellEnd"/>
+      <w:r>
+        <w:t xml:space="preserve"> </w:t>
+      </w:r>
+      <w:proofErr w:type="spellStart"/>
+      <w:r>
+        <w:t>mengunggah</w:t>
+      </w:r>
+      <w:proofErr w:type="spellEnd"/>
+      <w:r>
+        <w:t xml:space="preserve"> </w:t>
+      </w:r>
+      <w:proofErr w:type="spellStart"/>
+      <w:r>
+        <w:t>bukti</w:t>
+      </w:r>
+      <w:proofErr w:type="spellEnd"/>
+      <w:r>
+        <w:t xml:space="preserve"> </w:t>
+      </w:r>
+      <w:proofErr w:type="spellStart"/>
+      <w:r>
+        <w:t>pembayaran</w:t>
+      </w:r>
+      <w:proofErr w:type="spellEnd"/>
+      <w:r>
+        <w:t>.</w:t>
+      </w:r>
     </w:p>
     <w:p>
       <w:pPr>
-        <w:ind w:left="900"/>
-      </w:pPr>
-      <w:proofErr w:type="spellStart"/>
-      <w:r>
-        <w:t>Menampilkan</w:t>
-      </w:r>
-      <w:proofErr w:type="spellEnd"/>
-      <w:r>
-        <w:t xml:space="preserve"> </w:t>
-      </w:r>
-      <w:proofErr w:type="spellStart"/>
-      <w:r>
-        <w:t>daftar</w:t>
-      </w:r>
-      <w:proofErr w:type="spellEnd"/>
-      <w:r>
-        <w:t xml:space="preserve"> </w:t>
-      </w:r>
-      <w:proofErr w:type="spellStart"/>
-      <w:r>
-        <w:t>dari</w:t>
-      </w:r>
-      <w:proofErr w:type="spellEnd"/>
-      <w:r>
-        <w:t xml:space="preserve"> </w:t>
-      </w:r>
-      <w:proofErr w:type="spellStart"/>
-      <w:r>
-        <w:t>semua</w:t>
-      </w:r>
-      <w:proofErr w:type="spellEnd"/>
-      <w:r>
-        <w:t xml:space="preserve"> </w:t>
-      </w:r>
-      <w:proofErr w:type="spellStart"/>
-      <w:r>
-        <w:t>pengguna</w:t>
-      </w:r>
-      <w:proofErr w:type="spellEnd"/>
-      <w:r>
-        <w:t xml:space="preserve"> </w:t>
-      </w:r>
-      <w:proofErr w:type="spellStart"/>
-      <w:r>
-        <w:t>aplikasi</w:t>
-      </w:r>
-      <w:proofErr w:type="spellEnd"/>
-      <w:r>
-        <w:t>.</w:t>
-      </w:r>
+        <w:pStyle w:val="Heading4"/>
+        <w:ind w:left="1800"/>
+      </w:pPr>
+      <w:proofErr w:type="spellStart"/>
+      <w:r>
+        <w:lastRenderedPageBreak/>
+        <w:t>Daftar</w:t>
+      </w:r>
+      <w:proofErr w:type="spellEnd"/>
+      <w:r>
+        <w:t xml:space="preserve"> </w:t>
+      </w:r>
+      <w:proofErr w:type="spellStart"/>
+      <w:r>
+        <w:t>Pembayaran</w:t>
+      </w:r>
+      <w:proofErr w:type="spellEnd"/>
     </w:p>
     <w:p>
       <w:pPr>
-        <w:pStyle w:val="Heading3"/>
-        <w:rPr>
-          <w:b w:val="0"/>
-        </w:rPr>
-      </w:pPr>
-      <w:proofErr w:type="spellStart"/>
-      <w:r>
-        <w:rPr>
-          <w:b w:val="0"/>
-        </w:rPr>
-        <w:t>Daftar</w:t>
-      </w:r>
-      <w:proofErr w:type="spellEnd"/>
-      <w:r>
-        <w:rPr>
-          <w:b w:val="0"/>
-        </w:rPr>
-        <w:t xml:space="preserve"> </w:t>
-      </w:r>
-      <w:proofErr w:type="spellStart"/>
-      <w:r>
-        <w:rPr>
-          <w:b w:val="0"/>
-        </w:rPr>
-        <w:t>Pengguna</w:t>
-      </w:r>
-      <w:proofErr w:type="spellEnd"/>
-      <w:r>
-        <w:rPr>
-          <w:b w:val="0"/>
-        </w:rPr>
-        <w:t xml:space="preserve"> Demo</w:t>
+        <w:ind w:left="1800" w:firstLine="630"/>
+      </w:pPr>
+      <w:r>
+        <w:t xml:space="preserve">Admin </w:t>
+      </w:r>
+      <w:proofErr w:type="spellStart"/>
+      <w:r>
+        <w:t>dapat</w:t>
+      </w:r>
+      <w:proofErr w:type="spellEnd"/>
+      <w:r>
+        <w:t xml:space="preserve"> </w:t>
+      </w:r>
+      <w:proofErr w:type="spellStart"/>
+      <w:r>
+        <w:t>melihat</w:t>
+      </w:r>
+      <w:proofErr w:type="spellEnd"/>
+      <w:r>
+        <w:t xml:space="preserve"> </w:t>
+      </w:r>
+      <w:proofErr w:type="spellStart"/>
+      <w:r>
+        <w:t>seluruh</w:t>
+      </w:r>
+      <w:proofErr w:type="spellEnd"/>
+      <w:r>
+        <w:t xml:space="preserve"> </w:t>
+      </w:r>
+      <w:proofErr w:type="spellStart"/>
+      <w:r>
+        <w:t>transaksi</w:t>
+      </w:r>
+      <w:proofErr w:type="spellEnd"/>
+      <w:r>
+        <w:t xml:space="preserve"> </w:t>
+      </w:r>
+      <w:proofErr w:type="spellStart"/>
+      <w:r>
+        <w:t>pembayaran</w:t>
+      </w:r>
+      <w:proofErr w:type="spellEnd"/>
+      <w:r>
+        <w:t xml:space="preserve"> yang </w:t>
+      </w:r>
+      <w:proofErr w:type="spellStart"/>
+      <w:r>
+        <w:t>belum</w:t>
+      </w:r>
+      <w:proofErr w:type="spellEnd"/>
+      <w:r>
+        <w:t xml:space="preserve"> </w:t>
+      </w:r>
+      <w:proofErr w:type="spellStart"/>
+      <w:r>
+        <w:t>terkonfirmasi</w:t>
+      </w:r>
+      <w:proofErr w:type="spellEnd"/>
+      <w:r>
+        <w:t xml:space="preserve"> </w:t>
+      </w:r>
+      <w:proofErr w:type="spellStart"/>
+      <w:r>
+        <w:t>dari</w:t>
+      </w:r>
+      <w:proofErr w:type="spellEnd"/>
+      <w:r>
+        <w:t xml:space="preserve"> </w:t>
+      </w:r>
+      <w:proofErr w:type="spellStart"/>
+      <w:r>
+        <w:t>pengguna</w:t>
+      </w:r>
+      <w:proofErr w:type="spellEnd"/>
+      <w:r>
+        <w:t xml:space="preserve"> </w:t>
+      </w:r>
+      <w:proofErr w:type="spellStart"/>
+      <w:r>
+        <w:t>dan</w:t>
+      </w:r>
+      <w:proofErr w:type="spellEnd"/>
+      <w:r>
+        <w:t xml:space="preserve"> </w:t>
+      </w:r>
+      <w:proofErr w:type="spellStart"/>
+      <w:r>
+        <w:t>melakukan</w:t>
+      </w:r>
+      <w:proofErr w:type="spellEnd"/>
+      <w:r>
+        <w:t xml:space="preserve"> </w:t>
+      </w:r>
+      <w:proofErr w:type="spellStart"/>
+      <w:r>
+        <w:t>konfirmasi</w:t>
+      </w:r>
+      <w:proofErr w:type="spellEnd"/>
+      <w:r>
+        <w:t xml:space="preserve"> </w:t>
+      </w:r>
+      <w:proofErr w:type="spellStart"/>
+      <w:r>
+        <w:t>dari</w:t>
+      </w:r>
+      <w:proofErr w:type="spellEnd"/>
+      <w:r>
+        <w:t xml:space="preserve"> </w:t>
+      </w:r>
+      <w:proofErr w:type="spellStart"/>
+      <w:r>
+        <w:t>pembayaran</w:t>
+      </w:r>
+      <w:proofErr w:type="spellEnd"/>
+      <w:r>
+        <w:t xml:space="preserve"> </w:t>
+      </w:r>
+      <w:proofErr w:type="spellStart"/>
+      <w:r>
+        <w:t>tersebut</w:t>
+      </w:r>
+      <w:proofErr w:type="spellEnd"/>
+      <w:r>
+        <w:t>.</w:t>
       </w:r>
     </w:p>
     <w:p>
       <w:pPr>
-        <w:ind w:left="900"/>
-      </w:pPr>
-      <w:proofErr w:type="spellStart"/>
-      <w:r>
-        <w:t>Daftar</w:t>
-      </w:r>
-      <w:proofErr w:type="spellEnd"/>
-      <w:r>
-        <w:t xml:space="preserve"> </w:t>
-      </w:r>
-      <w:proofErr w:type="spellStart"/>
-      <w:r>
-        <w:t>pengguna</w:t>
-      </w:r>
-      <w:proofErr w:type="spellEnd"/>
-      <w:r>
-        <w:t xml:space="preserve"> yang </w:t>
-      </w:r>
-      <w:proofErr w:type="spellStart"/>
-      <w:r>
-        <w:t>terdaftar</w:t>
-      </w:r>
-      <w:proofErr w:type="spellEnd"/>
-      <w:r>
-        <w:t xml:space="preserve"> </w:t>
-      </w:r>
-      <w:proofErr w:type="spellStart"/>
-      <w:r>
-        <w:t>sebagai</w:t>
-      </w:r>
-      <w:proofErr w:type="spellEnd"/>
-      <w:r>
-        <w:t xml:space="preserve"> </w:t>
-      </w:r>
-      <w:proofErr w:type="spellStart"/>
-      <w:r>
-        <w:t>akun</w:t>
-      </w:r>
-      <w:proofErr w:type="spellEnd"/>
-      <w:r>
-        <w:t xml:space="preserve"> demo.</w:t>
-      </w:r>
+        <w:pStyle w:val="Heading4"/>
+        <w:ind w:left="1800"/>
+      </w:pPr>
+      <w:proofErr w:type="spellStart"/>
+      <w:r>
+        <w:t>Riwayat</w:t>
+      </w:r>
+      <w:proofErr w:type="spellEnd"/>
+      <w:r>
+        <w:t xml:space="preserve"> </w:t>
+      </w:r>
+      <w:proofErr w:type="spellStart"/>
+      <w:r>
+        <w:t>Pembayaran</w:t>
+      </w:r>
+      <w:proofErr w:type="spellEnd"/>
     </w:p>
     <w:p>
       <w:pPr>
-        <w:pStyle w:val="Heading3"/>
-        <w:rPr>
-          <w:b w:val="0"/>
-        </w:rPr>
-      </w:pPr>
-      <w:proofErr w:type="spellStart"/>
-      <w:r>
-        <w:rPr>
-          <w:b w:val="0"/>
-        </w:rPr>
-        <w:t>Kelola</w:t>
-      </w:r>
-      <w:proofErr w:type="spellEnd"/>
-      <w:r>
-        <w:rPr>
-          <w:b w:val="0"/>
-        </w:rPr>
-        <w:t xml:space="preserve"> </w:t>
-      </w:r>
-      <w:proofErr w:type="spellStart"/>
-      <w:r>
-        <w:rPr>
-          <w:b w:val="0"/>
-        </w:rPr>
-        <w:t>Pengguna</w:t>
-      </w:r>
-      <w:proofErr w:type="spellEnd"/>
+        <w:ind w:left="1800" w:firstLine="630"/>
+      </w:pPr>
+      <w:r>
+        <w:t xml:space="preserve">Admin </w:t>
+      </w:r>
+      <w:proofErr w:type="spellStart"/>
+      <w:r>
+        <w:t>dapat</w:t>
+      </w:r>
+      <w:proofErr w:type="spellEnd"/>
+      <w:r>
+        <w:t xml:space="preserve"> </w:t>
+      </w:r>
+      <w:proofErr w:type="spellStart"/>
+      <w:r>
+        <w:t>melihat</w:t>
+      </w:r>
+      <w:proofErr w:type="spellEnd"/>
+      <w:r>
+        <w:t xml:space="preserve"> </w:t>
+      </w:r>
+      <w:proofErr w:type="spellStart"/>
+      <w:r>
+        <w:t>seluruh</w:t>
+      </w:r>
+      <w:proofErr w:type="spellEnd"/>
+      <w:r>
+        <w:t xml:space="preserve"> </w:t>
+      </w:r>
+      <w:proofErr w:type="spellStart"/>
+      <w:r>
+        <w:t>daftar</w:t>
+      </w:r>
+      <w:proofErr w:type="spellEnd"/>
+      <w:r>
+        <w:t xml:space="preserve"> </w:t>
+      </w:r>
+      <w:proofErr w:type="spellStart"/>
+      <w:r>
+        <w:t>riwayat</w:t>
+      </w:r>
+      <w:proofErr w:type="spellEnd"/>
+      <w:r>
+        <w:t xml:space="preserve"> </w:t>
+      </w:r>
+      <w:proofErr w:type="spellStart"/>
+      <w:r>
+        <w:t>pembayaran</w:t>
+      </w:r>
+      <w:proofErr w:type="spellEnd"/>
+      <w:r>
+        <w:t xml:space="preserve"> yang </w:t>
+      </w:r>
+      <w:proofErr w:type="spellStart"/>
+      <w:r>
+        <w:t>dilakukan</w:t>
+      </w:r>
+      <w:proofErr w:type="spellEnd"/>
+      <w:r>
+        <w:t xml:space="preserve"> </w:t>
+      </w:r>
+      <w:proofErr w:type="spellStart"/>
+      <w:r>
+        <w:t>pengguna</w:t>
+      </w:r>
+      <w:proofErr w:type="spellEnd"/>
+      <w:r>
+        <w:t xml:space="preserve"> </w:t>
+      </w:r>
+      <w:proofErr w:type="spellStart"/>
+      <w:r>
+        <w:t>dan</w:t>
+      </w:r>
+      <w:proofErr w:type="spellEnd"/>
+      <w:r>
+        <w:t xml:space="preserve"> </w:t>
+      </w:r>
+      <w:proofErr w:type="spellStart"/>
+      <w:r>
+        <w:t>melihat</w:t>
+      </w:r>
+      <w:proofErr w:type="spellEnd"/>
+      <w:r>
+        <w:t xml:space="preserve"> detail </w:t>
+      </w:r>
+      <w:proofErr w:type="spellStart"/>
+      <w:r>
+        <w:t>dari</w:t>
+      </w:r>
+      <w:proofErr w:type="spellEnd"/>
+      <w:r>
+        <w:t xml:space="preserve"> </w:t>
+      </w:r>
+      <w:proofErr w:type="spellStart"/>
+      <w:r>
+        <w:t>pembayaran</w:t>
+      </w:r>
+      <w:proofErr w:type="spellEnd"/>
+      <w:r>
+        <w:t xml:space="preserve"> </w:t>
+      </w:r>
+      <w:proofErr w:type="spellStart"/>
+      <w:r>
+        <w:t>tersebut</w:t>
+      </w:r>
+      <w:proofErr w:type="spellEnd"/>
+      <w:r>
+        <w:t>.</w:t>
+      </w:r>
     </w:p>
     <w:p>
       <w:pPr>
         <w:pStyle w:val="Heading3"/>
-        <w:rPr>
-          <w:b w:val="0"/>
-        </w:rPr>
-      </w:pPr>
-      <w:proofErr w:type="spellStart"/>
-      <w:r>
-        <w:rPr>
-          <w:b w:val="0"/>
-        </w:rPr>
-        <w:t>Tagihan</w:t>
+      </w:pPr>
+      <w:proofErr w:type="spellStart"/>
+      <w:r>
+        <w:t>Pesan</w:t>
+      </w:r>
+      <w:proofErr w:type="spellEnd"/>
+      <w:r>
+        <w:t xml:space="preserve"> </w:t>
+      </w:r>
+      <w:proofErr w:type="spellStart"/>
+      <w:r>
+        <w:t>Masuk</w:t>
       </w:r>
       <w:proofErr w:type="spellEnd"/>
     </w:p>
     <w:p>
-      <w:pPr>
-        <w:pStyle w:val="Heading3"/>
-        <w:rPr>
-          <w:b w:val="0"/>
-        </w:rPr>
-      </w:pPr>
-      <w:proofErr w:type="spellStart"/>
-      <w:r>
-        <w:rPr>
-          <w:b w:val="0"/>
-        </w:rPr>
-        <w:t>Daftar</w:t>
-      </w:r>
-      <w:proofErr w:type="spellEnd"/>
-      <w:r>
-        <w:rPr>
-          <w:b w:val="0"/>
-        </w:rPr>
-        <w:t xml:space="preserve"> </w:t>
-      </w:r>
-      <w:proofErr w:type="spellStart"/>
-      <w:r>
-        <w:rPr>
-          <w:b w:val="0"/>
-        </w:rPr>
-        <w:t>Pembayaran</w:t>
-      </w:r>
-      <w:proofErr w:type="spellEnd"/>
+      <w:r>
+        <w:rPr>
+          <w:noProof/>
+          <w:lang w:eastAsia="en-US"/>
+        </w:rPr>
+        <w:drawing>
+          <wp:inline distT="0" distB="0" distL="0" distR="0">
+            <wp:extent cx="5457825" cy="2534285"/>
+            <wp:effectExtent l="0" t="0" r="9525" b="0"/>
+            <wp:docPr id="9" name="Picture 9"/>
+            <wp:cNvGraphicFramePr>
+              <a:graphicFrameLocks xmlns:a="http://schemas.openxmlformats.org/drawingml/2006/main" noChangeAspect="1"/>
+            </wp:cNvGraphicFramePr>
+            <a:graphic xmlns:a="http://schemas.openxmlformats.org/drawingml/2006/main">
+              <a:graphicData uri="http://schemas.openxmlformats.org/drawingml/2006/picture">
+                <pic:pic xmlns:pic="http://schemas.openxmlformats.org/drawingml/2006/picture">
+                  <pic:nvPicPr>
+                    <pic:cNvPr id="9" name="contact us.jpg"/>
+                    <pic:cNvPicPr/>
+                  </pic:nvPicPr>
+                  <pic:blipFill>
+                    <a:blip r:embed="rId19">
+                      <a:extLst>
+                        <a:ext uri="{28A0092B-C50C-407E-A947-70E740481C1C}">
+                          <a14:useLocalDpi xmlns:a14="http://schemas.microsoft.com/office/drawing/2010/main" val="0"/>
+                        </a:ext>
+                      </a:extLst>
+                    </a:blip>
+                    <a:stretch>
+                      <a:fillRect/>
+                    </a:stretch>
+                  </pic:blipFill>
+                  <pic:spPr>
+                    <a:xfrm>
+                      <a:off x="0" y="0"/>
+                      <a:ext cx="5457825" cy="2534285"/>
+                    </a:xfrm>
+                    <a:prstGeom prst="rect">
+                      <a:avLst/>
+                    </a:prstGeom>
+                  </pic:spPr>
+                </pic:pic>
+              </a:graphicData>
+            </a:graphic>
+          </wp:inline>
+        </w:drawing>
+      </w:r>
     </w:p>
     <w:p>
       <w:pPr>
-        <w:pStyle w:val="Heading3"/>
-        <w:rPr>
-          <w:b w:val="0"/>
-        </w:rPr>
-      </w:pPr>
-      <w:proofErr w:type="spellStart"/>
-      <w:r>
-        <w:rPr>
-          <w:b w:val="0"/>
-        </w:rPr>
-        <w:t>Riwayat</w:t>
-      </w:r>
-      <w:proofErr w:type="spellEnd"/>
-      <w:r>
-        <w:rPr>
-          <w:b w:val="0"/>
-        </w:rPr>
-        <w:t xml:space="preserve"> </w:t>
-      </w:r>
-      <w:proofErr w:type="spellStart"/>
-      <w:r>
-        <w:rPr>
-          <w:b w:val="0"/>
-        </w:rPr>
-        <w:t>Pembayaran</w:t>
+        <w:pStyle w:val="Heading4"/>
+        <w:ind w:left="1800"/>
+      </w:pPr>
+      <w:proofErr w:type="spellStart"/>
+      <w:r>
+        <w:t>Mengirim</w:t>
+      </w:r>
+      <w:proofErr w:type="spellEnd"/>
+      <w:r>
+        <w:t xml:space="preserve"> </w:t>
+      </w:r>
+      <w:proofErr w:type="spellStart"/>
+      <w:r>
+        <w:t>Pesan</w:t>
       </w:r>
       <w:proofErr w:type="spellEnd"/>
     </w:p>
     <w:p>
       <w:pPr>
-        <w:pStyle w:val="Heading3"/>
-        <w:rPr>
-          <w:b w:val="0"/>
-        </w:rPr>
-      </w:pPr>
-      <w:proofErr w:type="spellStart"/>
-      <w:r>
-        <w:rPr>
-          <w:b w:val="0"/>
-        </w:rPr>
-        <w:t>Berita</w:t>
-      </w:r>
-      <w:proofErr w:type="spellEnd"/>
+        <w:ind w:left="1800" w:firstLine="630"/>
+      </w:pPr>
+      <w:proofErr w:type="spellStart"/>
+      <w:r>
+        <w:t>Pengguna</w:t>
+      </w:r>
+      <w:proofErr w:type="spellEnd"/>
+      <w:r>
+        <w:t xml:space="preserve"> </w:t>
+      </w:r>
+      <w:proofErr w:type="spellStart"/>
+      <w:r>
+        <w:t>dapat</w:t>
+      </w:r>
+      <w:proofErr w:type="spellEnd"/>
+      <w:r>
+        <w:t xml:space="preserve"> </w:t>
+      </w:r>
+      <w:proofErr w:type="spellStart"/>
+      <w:r>
+        <w:t>mengirimkan</w:t>
+      </w:r>
+      <w:proofErr w:type="spellEnd"/>
+      <w:r>
+        <w:t xml:space="preserve"> </w:t>
+      </w:r>
+      <w:proofErr w:type="spellStart"/>
+      <w:r>
+        <w:t>pesan</w:t>
+      </w:r>
+      <w:proofErr w:type="spellEnd"/>
+      <w:r>
+        <w:t xml:space="preserve">, </w:t>
+      </w:r>
+      <w:proofErr w:type="spellStart"/>
+      <w:r>
+        <w:t>kritik</w:t>
+      </w:r>
+      <w:proofErr w:type="spellEnd"/>
+      <w:r>
+        <w:t xml:space="preserve">, </w:t>
+      </w:r>
+      <w:proofErr w:type="spellStart"/>
+      <w:r>
+        <w:t>dan</w:t>
+      </w:r>
+      <w:proofErr w:type="spellEnd"/>
+      <w:r>
+        <w:t xml:space="preserve"> saran </w:t>
+      </w:r>
+      <w:proofErr w:type="spellStart"/>
+      <w:r>
+        <w:t>dari</w:t>
+      </w:r>
+      <w:proofErr w:type="spellEnd"/>
+      <w:r>
+        <w:t xml:space="preserve"> </w:t>
+      </w:r>
+      <w:proofErr w:type="spellStart"/>
+      <w:r>
+        <w:t>aplikasi</w:t>
+      </w:r>
+      <w:proofErr w:type="spellEnd"/>
+      <w:r>
+        <w:t xml:space="preserve"> yang </w:t>
+      </w:r>
+      <w:proofErr w:type="spellStart"/>
+      <w:r>
+        <w:t>digunakan</w:t>
+      </w:r>
+      <w:proofErr w:type="spellEnd"/>
+      <w:r>
+        <w:t xml:space="preserve">. </w:t>
+      </w:r>
+      <w:proofErr w:type="spellStart"/>
+      <w:r>
+        <w:t>Pengguna</w:t>
+      </w:r>
+      <w:proofErr w:type="spellEnd"/>
+      <w:r>
+        <w:t xml:space="preserve"> </w:t>
+      </w:r>
+      <w:proofErr w:type="spellStart"/>
+      <w:r>
+        <w:t>juga</w:t>
+      </w:r>
+      <w:proofErr w:type="spellEnd"/>
+      <w:r>
+        <w:t xml:space="preserve"> </w:t>
+      </w:r>
+      <w:proofErr w:type="spellStart"/>
+      <w:r>
+        <w:t>dapat</w:t>
+      </w:r>
+      <w:proofErr w:type="spellEnd"/>
+      <w:r>
+        <w:t xml:space="preserve"> </w:t>
+      </w:r>
+      <w:proofErr w:type="spellStart"/>
+      <w:r>
+        <w:t>melaporkan</w:t>
+      </w:r>
+      <w:proofErr w:type="spellEnd"/>
+      <w:r>
+        <w:t xml:space="preserve"> </w:t>
+      </w:r>
+      <w:proofErr w:type="spellStart"/>
+      <w:r>
+        <w:t>kesalahan</w:t>
+      </w:r>
+      <w:proofErr w:type="spellEnd"/>
+      <w:r>
+        <w:t xml:space="preserve"> </w:t>
+      </w:r>
+      <w:proofErr w:type="spellStart"/>
+      <w:r>
+        <w:t>dari</w:t>
+      </w:r>
+      <w:proofErr w:type="spellEnd"/>
+      <w:r>
+        <w:t xml:space="preserve"> </w:t>
+      </w:r>
+      <w:proofErr w:type="spellStart"/>
+      <w:r>
+        <w:t>aplikasi</w:t>
+      </w:r>
+      <w:proofErr w:type="spellEnd"/>
+      <w:r>
+        <w:t xml:space="preserve"> yang </w:t>
+      </w:r>
+      <w:proofErr w:type="spellStart"/>
+      <w:r>
+        <w:t>digunakan</w:t>
+      </w:r>
+      <w:proofErr w:type="spellEnd"/>
+      <w:r>
+        <w:t>.</w:t>
+      </w:r>
     </w:p>
     <w:p>
       <w:pPr>
-        <w:pStyle w:val="Heading3"/>
-      </w:pPr>
-      <w:proofErr w:type="spellStart"/>
-      <w:r>
-        <w:rPr>
-          <w:b w:val="0"/>
-        </w:rPr>
+        <w:pStyle w:val="Heading4"/>
+        <w:ind w:left="1800"/>
+      </w:pPr>
+      <w:proofErr w:type="spellStart"/>
+      <w:r>
+        <w:t>Melihat</w:t>
+      </w:r>
+      <w:proofErr w:type="spellEnd"/>
+      <w:r>
+        <w:t xml:space="preserve"> </w:t>
+      </w:r>
+      <w:proofErr w:type="spellStart"/>
+      <w:r>
         <w:t>Pesan</w:t>
       </w:r>
       <w:proofErr w:type="spellEnd"/>
-      <w:r>
-        <w:rPr>
-          <w:b w:val="0"/>
-        </w:rPr>
-        <w:t xml:space="preserve"> </w:t>
-      </w:r>
-      <w:proofErr w:type="spellStart"/>
-      <w:r>
-        <w:rPr>
-          <w:b w:val="0"/>
-        </w:rPr>
-        <w:t>Masuk</w:t>
-      </w:r>
-      <w:proofErr w:type="spellEnd"/>
+    </w:p>
+    <w:p>
+      <w:pPr>
+        <w:ind w:left="1800" w:firstLine="630"/>
+      </w:pPr>
+      <w:r>
+        <w:t xml:space="preserve">Admin </w:t>
+      </w:r>
+      <w:proofErr w:type="spellStart"/>
+      <w:r>
+        <w:t>dapat</w:t>
+      </w:r>
+      <w:proofErr w:type="spellEnd"/>
+      <w:r>
+        <w:t xml:space="preserve"> </w:t>
+      </w:r>
+      <w:proofErr w:type="spellStart"/>
+      <w:r>
+        <w:t>melihat</w:t>
+      </w:r>
+      <w:proofErr w:type="spellEnd"/>
+      <w:r>
+        <w:t xml:space="preserve"> </w:t>
+      </w:r>
+      <w:proofErr w:type="spellStart"/>
+      <w:r>
+        <w:t>seluruh</w:t>
+      </w:r>
+      <w:proofErr w:type="spellEnd"/>
+      <w:r>
+        <w:t xml:space="preserve"> </w:t>
+      </w:r>
+      <w:proofErr w:type="spellStart"/>
+      <w:r>
+        <w:t>pesan</w:t>
+      </w:r>
+      <w:proofErr w:type="spellEnd"/>
+      <w:r>
+        <w:t xml:space="preserve"> </w:t>
+      </w:r>
+      <w:proofErr w:type="spellStart"/>
+      <w:r>
+        <w:t>masuk</w:t>
+      </w:r>
+      <w:proofErr w:type="spellEnd"/>
+      <w:r>
+        <w:t xml:space="preserve"> yang </w:t>
+      </w:r>
+      <w:proofErr w:type="spellStart"/>
+      <w:r>
+        <w:t>dikirimkan</w:t>
+      </w:r>
+      <w:proofErr w:type="spellEnd"/>
+      <w:r>
+        <w:t xml:space="preserve"> </w:t>
+      </w:r>
+      <w:proofErr w:type="spellStart"/>
+      <w:r>
+        <w:t>pengguna</w:t>
+      </w:r>
+      <w:proofErr w:type="spellEnd"/>
+      <w:r>
+        <w:t xml:space="preserve">. Admin </w:t>
+      </w:r>
+      <w:proofErr w:type="spellStart"/>
+      <w:r>
+        <w:t>juga</w:t>
+      </w:r>
+      <w:proofErr w:type="spellEnd"/>
+      <w:r>
+        <w:t xml:space="preserve"> </w:t>
+      </w:r>
+      <w:proofErr w:type="spellStart"/>
+      <w:r>
+        <w:t>dapat</w:t>
+      </w:r>
+      <w:proofErr w:type="spellEnd"/>
+      <w:r>
+        <w:t xml:space="preserve"> </w:t>
+      </w:r>
+      <w:proofErr w:type="spellStart"/>
+      <w:r>
+        <w:t>melihat</w:t>
+      </w:r>
+      <w:proofErr w:type="spellEnd"/>
+      <w:r>
+        <w:t xml:space="preserve"> detail </w:t>
+      </w:r>
+      <w:proofErr w:type="spellStart"/>
+      <w:r>
+        <w:t>pesan</w:t>
+      </w:r>
+      <w:proofErr w:type="spellEnd"/>
+      <w:r>
+        <w:t xml:space="preserve"> </w:t>
+      </w:r>
+      <w:proofErr w:type="spellStart"/>
+      <w:r>
+        <w:t>masuk</w:t>
+      </w:r>
+      <w:proofErr w:type="spellEnd"/>
+      <w:r>
+        <w:t>.</w:t>
+      </w:r>
+    </w:p>
+    <w:p>
+      <w:pPr>
+        <w:pStyle w:val="Heading4"/>
+        <w:numPr>
+          <w:ilvl w:val="0"/>
+          <w:numId w:val="0"/>
+        </w:numPr>
+        <w:ind w:left="864"/>
+      </w:pPr>
+    </w:p>
+    <w:p>
+      <w:pPr>
+        <w:ind w:left="900"/>
+      </w:pPr>
+      <w:r>
+        <w:t>.</w:t>
+      </w:r>
     </w:p>
     <w:p>
       <w:pPr>
@@ -4717,7 +5327,7 @@
                     <pic:cNvPicPr/>
                   </pic:nvPicPr>
                   <pic:blipFill>
-                    <a:blip r:embed="rId18">
+                    <a:blip r:embed="rId20">
                       <a:extLst>
                         <a:ext uri="{28A0092B-C50C-407E-A947-70E740481C1C}">
                           <a14:useLocalDpi xmlns:a14="http://schemas.microsoft.com/office/drawing/2010/main" val="0"/>
@@ -4779,7 +5389,7 @@
                     <pic:cNvPicPr/>
                   </pic:nvPicPr>
                   <pic:blipFill>
-                    <a:blip r:embed="rId19">
+                    <a:blip r:embed="rId21">
                       <a:extLst>
                         <a:ext uri="{28A0092B-C50C-407E-A947-70E740481C1C}">
                           <a14:useLocalDpi xmlns:a14="http://schemas.microsoft.com/office/drawing/2010/main" val="0"/>
@@ -4839,142 +5449,6 @@
                 <pic:pic xmlns:pic="http://schemas.openxmlformats.org/drawingml/2006/picture">
                   <pic:nvPicPr>
                     <pic:cNvPr id="11" name="Moc_Feature.png"/>
-                    <pic:cNvPicPr/>
-                  </pic:nvPicPr>
-                  <pic:blipFill>
-                    <a:blip r:embed="rId20">
-                      <a:extLst>
-                        <a:ext uri="{28A0092B-C50C-407E-A947-70E740481C1C}">
-                          <a14:useLocalDpi xmlns:a14="http://schemas.microsoft.com/office/drawing/2010/main" val="0"/>
-                        </a:ext>
-                      </a:extLst>
-                    </a:blip>
-                    <a:stretch>
-                      <a:fillRect/>
-                    </a:stretch>
-                  </pic:blipFill>
-                  <pic:spPr>
-                    <a:xfrm>
-                      <a:off x="0" y="0"/>
-                      <a:ext cx="5457825" cy="2997200"/>
-                    </a:xfrm>
-                    <a:prstGeom prst="rect">
-                      <a:avLst/>
-                    </a:prstGeom>
-                    <a:ln w="12700">
-                      <a:solidFill>
-                        <a:schemeClr val="tx1"/>
-                      </a:solidFill>
-                    </a:ln>
-                  </pic:spPr>
-                </pic:pic>
-              </a:graphicData>
-            </a:graphic>
-          </wp:inline>
-        </w:drawing>
-      </w:r>
-    </w:p>
-    <w:p>
-      <w:pPr>
-        <w:pStyle w:val="Heading3"/>
-      </w:pPr>
-      <w:r>
-        <w:t>News</w:t>
-      </w:r>
-    </w:p>
-    <w:p>
-      <w:r>
-        <w:rPr>
-          <w:noProof/>
-          <w:lang w:eastAsia="en-US"/>
-        </w:rPr>
-        <w:drawing>
-          <wp:inline distT="0" distB="0" distL="0" distR="0">
-            <wp:extent cx="5457825" cy="2997200"/>
-            <wp:effectExtent l="19050" t="19050" r="28575" b="12700"/>
-            <wp:docPr id="17" name="Picture 17"/>
-            <wp:cNvGraphicFramePr>
-              <a:graphicFrameLocks xmlns:a="http://schemas.openxmlformats.org/drawingml/2006/main" noChangeAspect="1"/>
-            </wp:cNvGraphicFramePr>
-            <a:graphic xmlns:a="http://schemas.openxmlformats.org/drawingml/2006/main">
-              <a:graphicData uri="http://schemas.openxmlformats.org/drawingml/2006/picture">
-                <pic:pic xmlns:pic="http://schemas.openxmlformats.org/drawingml/2006/picture">
-                  <pic:nvPicPr>
-                    <pic:cNvPr id="17" name="Moc_News.png"/>
-                    <pic:cNvPicPr/>
-                  </pic:nvPicPr>
-                  <pic:blipFill>
-                    <a:blip r:embed="rId21">
-                      <a:extLst>
-                        <a:ext uri="{28A0092B-C50C-407E-A947-70E740481C1C}">
-                          <a14:useLocalDpi xmlns:a14="http://schemas.microsoft.com/office/drawing/2010/main" val="0"/>
-                        </a:ext>
-                      </a:extLst>
-                    </a:blip>
-                    <a:stretch>
-                      <a:fillRect/>
-                    </a:stretch>
-                  </pic:blipFill>
-                  <pic:spPr>
-                    <a:xfrm>
-                      <a:off x="0" y="0"/>
-                      <a:ext cx="5457825" cy="2997200"/>
-                    </a:xfrm>
-                    <a:prstGeom prst="rect">
-                      <a:avLst/>
-                    </a:prstGeom>
-                    <a:ln w="12700">
-                      <a:solidFill>
-                        <a:schemeClr val="tx1"/>
-                      </a:solidFill>
-                    </a:ln>
-                  </pic:spPr>
-                </pic:pic>
-              </a:graphicData>
-            </a:graphic>
-          </wp:inline>
-        </w:drawing>
-      </w:r>
-    </w:p>
-    <w:p>
-      <w:pPr>
-        <w:pStyle w:val="Heading3"/>
-      </w:pPr>
-      <w:r>
-        <w:t>Help &amp; Support</w:t>
-      </w:r>
-    </w:p>
-    <w:p/>
-    <w:p/>
-    <w:p/>
-    <w:p>
-      <w:pPr>
-        <w:pStyle w:val="Heading4"/>
-      </w:pPr>
-      <w:r>
-        <w:lastRenderedPageBreak/>
-        <w:t>Documentation</w:t>
-      </w:r>
-    </w:p>
-    <w:p>
-      <w:r>
-        <w:rPr>
-          <w:noProof/>
-          <w:lang w:eastAsia="en-US"/>
-        </w:rPr>
-        <w:drawing>
-          <wp:inline distT="0" distB="0" distL="0" distR="0">
-            <wp:extent cx="5457825" cy="2997200"/>
-            <wp:effectExtent l="19050" t="19050" r="28575" b="12700"/>
-            <wp:docPr id="12" name="Picture 12"/>
-            <wp:cNvGraphicFramePr>
-              <a:graphicFrameLocks xmlns:a="http://schemas.openxmlformats.org/drawingml/2006/main" noChangeAspect="1"/>
-            </wp:cNvGraphicFramePr>
-            <a:graphic xmlns:a="http://schemas.openxmlformats.org/drawingml/2006/main">
-              <a:graphicData uri="http://schemas.openxmlformats.org/drawingml/2006/picture">
-                <pic:pic xmlns:pic="http://schemas.openxmlformats.org/drawingml/2006/picture">
-                  <pic:nvPicPr>
-                    <pic:cNvPr id="12" name="Moc_Documentation.png"/>
                     <pic:cNvPicPr/>
                   </pic:nvPicPr>
                   <pic:blipFill>
@@ -5010,13 +5484,12 @@
         </w:drawing>
       </w:r>
     </w:p>
-    <w:p/>
     <w:p>
       <w:pPr>
-        <w:pStyle w:val="Heading4"/>
-      </w:pPr>
-      <w:r>
-        <w:t>FAQ</w:t>
+        <w:pStyle w:val="Heading3"/>
+      </w:pPr>
+      <w:r>
+        <w:t>News</w:t>
       </w:r>
     </w:p>
     <w:p>
@@ -5029,7 +5502,7 @@
           <wp:inline distT="0" distB="0" distL="0" distR="0">
             <wp:extent cx="5457825" cy="2997200"/>
             <wp:effectExtent l="19050" t="19050" r="28575" b="12700"/>
-            <wp:docPr id="18" name="Picture 18"/>
+            <wp:docPr id="17" name="Picture 17"/>
             <wp:cNvGraphicFramePr>
               <a:graphicFrameLocks xmlns:a="http://schemas.openxmlformats.org/drawingml/2006/main" noChangeAspect="1"/>
             </wp:cNvGraphicFramePr>
@@ -5037,7 +5510,7 @@
               <a:graphicData uri="http://schemas.openxmlformats.org/drawingml/2006/picture">
                 <pic:pic xmlns:pic="http://schemas.openxmlformats.org/drawingml/2006/picture">
                   <pic:nvPicPr>
-                    <pic:cNvPr id="18" name="Moc_FAQ.png"/>
+                    <pic:cNvPr id="17" name="Moc_News.png"/>
                     <pic:cNvPicPr/>
                   </pic:nvPicPr>
                   <pic:blipFill>
@@ -5075,10 +5548,22 @@
     </w:p>
     <w:p>
       <w:pPr>
+        <w:pStyle w:val="Heading3"/>
+      </w:pPr>
+      <w:r>
+        <w:t>Help &amp; Support</w:t>
+      </w:r>
+    </w:p>
+    <w:p/>
+    <w:p/>
+    <w:p/>
+    <w:p>
+      <w:pPr>
         <w:pStyle w:val="Heading4"/>
       </w:pPr>
       <w:r>
-        <w:t>Contact Us</w:t>
+        <w:lastRenderedPageBreak/>
+        <w:t>Documentation</w:t>
       </w:r>
     </w:p>
     <w:p>
@@ -5087,12 +5572,11 @@
           <w:noProof/>
           <w:lang w:eastAsia="en-US"/>
         </w:rPr>
-        <w:lastRenderedPageBreak/>
         <w:drawing>
           <wp:inline distT="0" distB="0" distL="0" distR="0">
             <wp:extent cx="5457825" cy="2997200"/>
             <wp:effectExtent l="19050" t="19050" r="28575" b="12700"/>
-            <wp:docPr id="13" name="Picture 13"/>
+            <wp:docPr id="12" name="Picture 12"/>
             <wp:cNvGraphicFramePr>
               <a:graphicFrameLocks xmlns:a="http://schemas.openxmlformats.org/drawingml/2006/main" noChangeAspect="1"/>
             </wp:cNvGraphicFramePr>
@@ -5100,7 +5584,7 @@
               <a:graphicData uri="http://schemas.openxmlformats.org/drawingml/2006/picture">
                 <pic:pic xmlns:pic="http://schemas.openxmlformats.org/drawingml/2006/picture">
                   <pic:nvPicPr>
-                    <pic:cNvPr id="13" name="Moc_HubungiKami.png"/>
+                    <pic:cNvPr id="12" name="Moc_Documentation.png"/>
                     <pic:cNvPicPr/>
                   </pic:nvPicPr>
                   <pic:blipFill>
@@ -5137,6 +5621,132 @@
       </w:r>
     </w:p>
     <w:p/>
+    <w:p>
+      <w:pPr>
+        <w:pStyle w:val="Heading4"/>
+      </w:pPr>
+      <w:r>
+        <w:t>FAQ</w:t>
+      </w:r>
+    </w:p>
+    <w:p>
+      <w:r>
+        <w:rPr>
+          <w:noProof/>
+          <w:lang w:eastAsia="en-US"/>
+        </w:rPr>
+        <w:drawing>
+          <wp:inline distT="0" distB="0" distL="0" distR="0">
+            <wp:extent cx="5457825" cy="2997200"/>
+            <wp:effectExtent l="19050" t="19050" r="28575" b="12700"/>
+            <wp:docPr id="18" name="Picture 18"/>
+            <wp:cNvGraphicFramePr>
+              <a:graphicFrameLocks xmlns:a="http://schemas.openxmlformats.org/drawingml/2006/main" noChangeAspect="1"/>
+            </wp:cNvGraphicFramePr>
+            <a:graphic xmlns:a="http://schemas.openxmlformats.org/drawingml/2006/main">
+              <a:graphicData uri="http://schemas.openxmlformats.org/drawingml/2006/picture">
+                <pic:pic xmlns:pic="http://schemas.openxmlformats.org/drawingml/2006/picture">
+                  <pic:nvPicPr>
+                    <pic:cNvPr id="18" name="Moc_FAQ.png"/>
+                    <pic:cNvPicPr/>
+                  </pic:nvPicPr>
+                  <pic:blipFill>
+                    <a:blip r:embed="rId25">
+                      <a:extLst>
+                        <a:ext uri="{28A0092B-C50C-407E-A947-70E740481C1C}">
+                          <a14:useLocalDpi xmlns:a14="http://schemas.microsoft.com/office/drawing/2010/main" val="0"/>
+                        </a:ext>
+                      </a:extLst>
+                    </a:blip>
+                    <a:stretch>
+                      <a:fillRect/>
+                    </a:stretch>
+                  </pic:blipFill>
+                  <pic:spPr>
+                    <a:xfrm>
+                      <a:off x="0" y="0"/>
+                      <a:ext cx="5457825" cy="2997200"/>
+                    </a:xfrm>
+                    <a:prstGeom prst="rect">
+                      <a:avLst/>
+                    </a:prstGeom>
+                    <a:ln w="12700">
+                      <a:solidFill>
+                        <a:schemeClr val="tx1"/>
+                      </a:solidFill>
+                    </a:ln>
+                  </pic:spPr>
+                </pic:pic>
+              </a:graphicData>
+            </a:graphic>
+          </wp:inline>
+        </w:drawing>
+      </w:r>
+    </w:p>
+    <w:p>
+      <w:pPr>
+        <w:pStyle w:val="Heading4"/>
+      </w:pPr>
+      <w:r>
+        <w:t>Contact Us</w:t>
+      </w:r>
+    </w:p>
+    <w:p>
+      <w:r>
+        <w:rPr>
+          <w:noProof/>
+          <w:lang w:eastAsia="en-US"/>
+        </w:rPr>
+        <w:lastRenderedPageBreak/>
+        <w:drawing>
+          <wp:inline distT="0" distB="0" distL="0" distR="0">
+            <wp:extent cx="5457825" cy="2997200"/>
+            <wp:effectExtent l="19050" t="19050" r="28575" b="12700"/>
+            <wp:docPr id="13" name="Picture 13"/>
+            <wp:cNvGraphicFramePr>
+              <a:graphicFrameLocks xmlns:a="http://schemas.openxmlformats.org/drawingml/2006/main" noChangeAspect="1"/>
+            </wp:cNvGraphicFramePr>
+            <a:graphic xmlns:a="http://schemas.openxmlformats.org/drawingml/2006/main">
+              <a:graphicData uri="http://schemas.openxmlformats.org/drawingml/2006/picture">
+                <pic:pic xmlns:pic="http://schemas.openxmlformats.org/drawingml/2006/picture">
+                  <pic:nvPicPr>
+                    <pic:cNvPr id="13" name="Moc_HubungiKami.png"/>
+                    <pic:cNvPicPr/>
+                  </pic:nvPicPr>
+                  <pic:blipFill>
+                    <a:blip r:embed="rId26">
+                      <a:extLst>
+                        <a:ext uri="{28A0092B-C50C-407E-A947-70E740481C1C}">
+                          <a14:useLocalDpi xmlns:a14="http://schemas.microsoft.com/office/drawing/2010/main" val="0"/>
+                        </a:ext>
+                      </a:extLst>
+                    </a:blip>
+                    <a:stretch>
+                      <a:fillRect/>
+                    </a:stretch>
+                  </pic:blipFill>
+                  <pic:spPr>
+                    <a:xfrm>
+                      <a:off x="0" y="0"/>
+                      <a:ext cx="5457825" cy="2997200"/>
+                    </a:xfrm>
+                    <a:prstGeom prst="rect">
+                      <a:avLst/>
+                    </a:prstGeom>
+                    <a:ln w="12700">
+                      <a:solidFill>
+                        <a:schemeClr val="tx1"/>
+                      </a:solidFill>
+                    </a:ln>
+                  </pic:spPr>
+                </pic:pic>
+              </a:graphicData>
+            </a:graphic>
+          </wp:inline>
+        </w:drawing>
+      </w:r>
+    </w:p>
+    <w:p/>
     <w:p/>
     <w:p/>
     <w:p/>
@@ -5621,7 +6231,7 @@
                     <pic:cNvPicPr/>
                   </pic:nvPicPr>
                   <pic:blipFill>
-                    <a:blip r:embed="rId25">
+                    <a:blip r:embed="rId27">
                       <a:extLst>
                         <a:ext uri="{28A0092B-C50C-407E-A947-70E740481C1C}">
                           <a14:useLocalDpi xmlns:a14="http://schemas.microsoft.com/office/drawing/2010/main" val="0"/>
@@ -5682,7 +6292,7 @@
                     <pic:cNvPicPr/>
                   </pic:nvPicPr>
                   <pic:blipFill>
-                    <a:blip r:embed="rId26">
+                    <a:blip r:embed="rId28">
                       <a:extLst>
                         <a:ext uri="{28A0092B-C50C-407E-A947-70E740481C1C}">
                           <a14:useLocalDpi xmlns:a14="http://schemas.microsoft.com/office/drawing/2010/main" val="0"/>
@@ -8400,7 +9010,7 @@
                                 <w:rPr>
                                   <w:noProof/>
                                 </w:rPr>
-                                <w:t>16</w:t>
+                                <w:t>9</w:t>
                               </w:r>
                               <w:r>
                                 <w:fldChar w:fldCharType="end"/>
@@ -8463,7 +9073,7 @@
                           <w:rPr>
                             <w:noProof/>
                           </w:rPr>
-                          <w:t>16</w:t>
+                          <w:t>9</w:t>
                         </w:r>
                         <w:r>
                           <w:fldChar w:fldCharType="end"/>
@@ -8549,7 +9159,7 @@
             </mc:Choice>
             <mc:Fallback>
               <w:pict>
-                <v:shapetype w14:anchorId="742E3275" id="_x0000_t32" coordsize="21600,21600" o:spt="32" o:oned="t" path="m,l21600,21600e" filled="f">
+                <v:shapetype w14:anchorId="07A8EB4B" id="_x0000_t32" coordsize="21600,21600" o:spt="32" o:oned="t" path="m,l21600,21600e" filled="f">
                   <v:path arrowok="t" fillok="f" o:connecttype="none"/>
                   <o:lock v:ext="edit" shapetype="t"/>
                 </v:shapetype>
@@ -12771,6 +13381,24 @@
     <w:abstractNumId w:val="9"/>
   </w:num>
   <w:num w:numId="39">
+    <w:abstractNumId w:val="9"/>
+  </w:num>
+  <w:num w:numId="40">
+    <w:abstractNumId w:val="9"/>
+  </w:num>
+  <w:num w:numId="41">
+    <w:abstractNumId w:val="9"/>
+  </w:num>
+  <w:num w:numId="42">
+    <w:abstractNumId w:val="9"/>
+  </w:num>
+  <w:num w:numId="43">
+    <w:abstractNumId w:val="9"/>
+  </w:num>
+  <w:num w:numId="44">
+    <w:abstractNumId w:val="9"/>
+  </w:num>
+  <w:num w:numId="45">
     <w:abstractNumId w:val="9"/>
   </w:num>
 </w:numbering>
@@ -14637,7 +15265,7 @@
 </file>
 
 <file path=customXml/itemProps1.xml><?xml version="1.0" encoding="utf-8"?>
-<ds:datastoreItem xmlns:ds="http://schemas.openxmlformats.org/officeDocument/2006/customXml" ds:itemID="{DF4B3545-4AC2-4DB1-8F12-F92E8E93363F}">
+<ds:datastoreItem xmlns:ds="http://schemas.openxmlformats.org/officeDocument/2006/customXml" ds:itemID="{D55FBBA4-E798-4E99-8D4D-05F27D190CB5}">
   <ds:schemaRefs>
     <ds:schemaRef ds:uri="http://schemas.openxmlformats.org/officeDocument/2006/bibliography"/>
   </ds:schemaRefs>

</xml_diff>